<commit_message>
Actualizando el parcial 1
No terminé de hacerlo :anguished:
</commit_message>
<xml_diff>
--- a/Parcial/Parcial 1/Ameth/Parcial 1 2022.docx
+++ b/Parcial/Parcial 1/Ameth/Parcial 1 2022.docx
@@ -753,14 +753,7 @@
           <w:b/>
           <w:sz w:val="32"/>
         </w:rPr>
-        <w:t>Estudiante</w:t>
-      </w:r>
-      <w:r>
-        <w:rPr>
-          <w:b/>
-          <w:sz w:val="32"/>
-        </w:rPr>
-        <w:t xml:space="preserve">: </w:t>
+        <w:t xml:space="preserve">Estudiante: </w:t>
       </w:r>
     </w:p>
     <w:p>
@@ -830,7 +823,13 @@
         <w:rPr>
           <w:sz w:val="32"/>
         </w:rPr>
-        <w:t>22</w:t>
+        <w:t>2</w:t>
+      </w:r>
+      <w:r>
+        <w:rPr>
+          <w:sz w:val="32"/>
+        </w:rPr>
+        <w:t>3</w:t>
       </w:r>
       <w:r>
         <w:rPr>
@@ -2028,14 +2027,7 @@
                                 <w:color w:val="FF0000"/>
                                 <w:lang w:val="es-419"/>
                               </w:rPr>
-                              <w:t xml:space="preserve">Menú de </w:t>
-                            </w:r>
-                            <w:r>
-                              <w:rPr>
-                                <w:color w:val="FF0000"/>
-                                <w:lang w:val="es-419"/>
-                              </w:rPr>
-                              <w:t>rastros</w:t>
+                              <w:t>Menú de rastros</w:t>
                             </w:r>
                           </w:p>
                         </w:txbxContent>
@@ -2072,14 +2064,7 @@
                           <w:color w:val="FF0000"/>
                           <w:lang w:val="es-419"/>
                         </w:rPr>
-                        <w:t xml:space="preserve">Menú de </w:t>
-                      </w:r>
-                      <w:r>
-                        <w:rPr>
-                          <w:color w:val="FF0000"/>
-                          <w:lang w:val="es-419"/>
-                        </w:rPr>
-                        <w:t>rastros</w:t>
+                        <w:t>Menú de rastros</w:t>
                       </w:r>
                     </w:p>
                   </w:txbxContent>
@@ -3586,18 +3571,7 @@
           <w:sz w:val="28"/>
           <w:szCs w:val="28"/>
         </w:rPr>
-        <w:t>Retroalimentación</w:t>
-      </w:r>
-      <w:r>
-        <w:rPr>
-          <w:b/>
-          <w:bCs/>
-          <w:i/>
-          <w:iCs/>
-          <w:sz w:val="28"/>
-          <w:szCs w:val="28"/>
-        </w:rPr>
-        <w:t xml:space="preserve"> informativa</w:t>
+        <w:t>Retroalimentación informativa</w:t>
       </w:r>
       <w:r>
         <w:rPr>
@@ -3715,29 +3689,7 @@
           <w:sz w:val="28"/>
           <w:szCs w:val="28"/>
         </w:rPr>
-        <w:t xml:space="preserve">Fomenta la </w:t>
-      </w:r>
-      <w:r>
-        <w:rPr>
-          <w:b/>
-          <w:bCs/>
-          <w:i/>
-          <w:iCs/>
-          <w:sz w:val="28"/>
-          <w:szCs w:val="28"/>
-        </w:rPr>
-        <w:t>sensación</w:t>
-      </w:r>
-      <w:r>
-        <w:rPr>
-          <w:b/>
-          <w:bCs/>
-          <w:i/>
-          <w:iCs/>
-          <w:sz w:val="28"/>
-          <w:szCs w:val="28"/>
-        </w:rPr>
-        <w:t xml:space="preserve"> de control</w:t>
+        <w:t>Fomenta la sensación de control</w:t>
       </w:r>
       <w:r>
         <w:rPr>
@@ -3807,7 +3759,7 @@
         <mc:AlternateContent>
           <mc:Choice Requires="wps">
             <w:drawing>
-              <wp:anchor distT="0" distB="0" distL="114300" distR="114300" simplePos="0" relativeHeight="251698176" behindDoc="0" locked="0" layoutInCell="1" allowOverlap="1" wp14:anchorId="2DE0BEF3" wp14:editId="60328996">
+              <wp:anchor distT="0" distB="0" distL="114300" distR="114300" simplePos="0" relativeHeight="251698176" behindDoc="0" locked="0" layoutInCell="1" allowOverlap="1" wp14:anchorId="2DE0BEF3" wp14:editId="5C095BCB">
                 <wp:simplePos x="0" y="0"/>
                 <wp:positionH relativeFrom="column">
                   <wp:posOffset>5542499</wp:posOffset>
@@ -4414,7 +4366,7 @@
         <mc:AlternateContent>
           <mc:Choice Requires="wps">
             <w:drawing>
-              <wp:anchor distT="0" distB="0" distL="114300" distR="114300" simplePos="0" relativeHeight="251777024" behindDoc="0" locked="0" layoutInCell="1" allowOverlap="1" wp14:anchorId="4E747454" wp14:editId="0D32D55F">
+              <wp:anchor distT="0" distB="0" distL="114300" distR="114300" simplePos="0" relativeHeight="251777024" behindDoc="0" locked="0" layoutInCell="1" allowOverlap="1" wp14:anchorId="4E747454" wp14:editId="0CAAB762">
                 <wp:simplePos x="0" y="0"/>
                 <wp:positionH relativeFrom="column">
                   <wp:posOffset>5192162</wp:posOffset>
@@ -4472,7 +4424,7 @@
           </mc:Choice>
           <mc:Fallback>
             <w:pict>
-              <v:shapetype w14:anchorId="448E6452" id="_x0000_t32" coordsize="21600,21600" o:spt="32" o:oned="t" path="m,l21600,21600e" filled="f">
+              <v:shapetype w14:anchorId="07825E50" id="_x0000_t32" coordsize="21600,21600" o:spt="32" o:oned="t" path="m,l21600,21600e" filled="f">
                 <v:path arrowok="t" fillok="f" o:connecttype="none"/>
                 <o:lock v:ext="edit" shapetype="t"/>
               </v:shapetype>
@@ -4947,8 +4899,499 @@
       <w:pPr>
         <w:rPr>
           <w:u w:val="single"/>
-        </w:rPr>
-      </w:pPr>
+          <w:lang w:val="en-US"/>
+        </w:rPr>
+      </w:pPr>
+      <w:r>
+        <w:rPr>
+          <w:b/>
+          <w:bCs/>
+          <w:noProof/>
+          <w:sz w:val="28"/>
+          <w:szCs w:val="28"/>
+        </w:rPr>
+        <mc:AlternateContent>
+          <mc:Choice Requires="wps">
+            <w:drawing>
+              <wp:anchor distT="0" distB="0" distL="114300" distR="114300" simplePos="0" relativeHeight="251801600" behindDoc="0" locked="0" layoutInCell="1" allowOverlap="1" wp14:anchorId="12668965" wp14:editId="7598023B">
+                <wp:simplePos x="0" y="0"/>
+                <wp:positionH relativeFrom="column">
+                  <wp:posOffset>3974555</wp:posOffset>
+                </wp:positionH>
+                <wp:positionV relativeFrom="paragraph">
+                  <wp:posOffset>4868529</wp:posOffset>
+                </wp:positionV>
+                <wp:extent cx="1797369" cy="678788"/>
+                <wp:effectExtent l="38100" t="0" r="31750" b="64770"/>
+                <wp:wrapNone/>
+                <wp:docPr id="18" name="Conector recto de flecha 18"/>
+                <wp:cNvGraphicFramePr/>
+                <a:graphic xmlns:a="http://schemas.openxmlformats.org/drawingml/2006/main">
+                  <a:graphicData uri="http://schemas.microsoft.com/office/word/2010/wordprocessingShape">
+                    <wps:wsp>
+                      <wps:cNvCnPr/>
+                      <wps:spPr>
+                        <a:xfrm flipH="1">
+                          <a:off x="0" y="0"/>
+                          <a:ext cx="1797369" cy="678788"/>
+                        </a:xfrm>
+                        <a:prstGeom prst="straightConnector1">
+                          <a:avLst/>
+                        </a:prstGeom>
+                        <a:ln>
+                          <a:tailEnd type="triangle"/>
+                        </a:ln>
+                      </wps:spPr>
+                      <wps:style>
+                        <a:lnRef idx="1">
+                          <a:schemeClr val="accent1"/>
+                        </a:lnRef>
+                        <a:fillRef idx="0">
+                          <a:schemeClr val="accent1"/>
+                        </a:fillRef>
+                        <a:effectRef idx="0">
+                          <a:schemeClr val="accent1"/>
+                        </a:effectRef>
+                        <a:fontRef idx="minor">
+                          <a:schemeClr val="tx1"/>
+                        </a:fontRef>
+                      </wps:style>
+                      <wps:bodyPr/>
+                    </wps:wsp>
+                  </a:graphicData>
+                </a:graphic>
+                <wp14:sizeRelH relativeFrom="margin">
+                  <wp14:pctWidth>0</wp14:pctWidth>
+                </wp14:sizeRelH>
+                <wp14:sizeRelV relativeFrom="margin">
+                  <wp14:pctHeight>0</wp14:pctHeight>
+                </wp14:sizeRelV>
+              </wp:anchor>
+            </w:drawing>
+          </mc:Choice>
+          <mc:Fallback>
+            <w:pict>
+              <v:shape w14:anchorId="291F804E" id="Conector recto de flecha 18" o:spid="_x0000_s1026" type="#_x0000_t32" style="position:absolute;margin-left:312.95pt;margin-top:383.35pt;width:141.55pt;height:53.45pt;flip:x;z-index:251801600;visibility:visible;mso-wrap-style:square;mso-width-percent:0;mso-height-percent:0;mso-wrap-distance-left:9pt;mso-wrap-distance-top:0;mso-wrap-distance-right:9pt;mso-wrap-distance-bottom:0;mso-position-horizontal:absolute;mso-position-horizontal-relative:text;mso-position-vertical:absolute;mso-position-vertical-relative:text;mso-width-percent:0;mso-height-percent:0;mso-width-relative:margin;mso-height-relative:margin" o:gfxdata="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" strokecolor="#4472c4 [3204]" strokeweight=".5pt">
+                <v:stroke endarrow="block" joinstyle="miter"/>
+              </v:shape>
+            </w:pict>
+          </mc:Fallback>
+        </mc:AlternateContent>
+      </w:r>
+      <w:r>
+        <w:rPr>
+          <w:b/>
+          <w:bCs/>
+          <w:noProof/>
+          <w:sz w:val="28"/>
+          <w:szCs w:val="28"/>
+        </w:rPr>
+        <mc:AlternateContent>
+          <mc:Choice Requires="wps">
+            <w:drawing>
+              <wp:anchor distT="0" distB="0" distL="114300" distR="114300" simplePos="0" relativeHeight="251799552" behindDoc="0" locked="0" layoutInCell="1" allowOverlap="1" wp14:anchorId="6248ABD6" wp14:editId="78FF8E44">
+                <wp:simplePos x="0" y="0"/>
+                <wp:positionH relativeFrom="margin">
+                  <wp:posOffset>5757966</wp:posOffset>
+                </wp:positionH>
+                <wp:positionV relativeFrom="paragraph">
+                  <wp:posOffset>4654156</wp:posOffset>
+                </wp:positionV>
+                <wp:extent cx="914400" cy="298450"/>
+                <wp:effectExtent l="0" t="0" r="4445" b="6350"/>
+                <wp:wrapNone/>
+                <wp:docPr id="16" name="Cuadro de texto 16"/>
+                <wp:cNvGraphicFramePr/>
+                <a:graphic xmlns:a="http://schemas.openxmlformats.org/drawingml/2006/main">
+                  <a:graphicData uri="http://schemas.microsoft.com/office/word/2010/wordprocessingShape">
+                    <wps:wsp>
+                      <wps:cNvSpPr txBox="1"/>
+                      <wps:spPr>
+                        <a:xfrm>
+                          <a:off x="0" y="0"/>
+                          <a:ext cx="914400" cy="298450"/>
+                        </a:xfrm>
+                        <a:prstGeom prst="rect">
+                          <a:avLst/>
+                        </a:prstGeom>
+                        <a:solidFill>
+                          <a:schemeClr val="lt1"/>
+                        </a:solidFill>
+                        <a:ln w="6350">
+                          <a:noFill/>
+                        </a:ln>
+                      </wps:spPr>
+                      <wps:txbx>
+                        <w:txbxContent>
+                          <w:p>
+                            <w:pPr>
+                              <w:rPr>
+                                <w:lang w:val="en-US"/>
+                              </w:rPr>
+                            </w:pPr>
+                            <w:r>
+                              <w:rPr>
+                                <w:lang w:val="en-US"/>
+                              </w:rPr>
+                              <w:t>&lt;</w:t>
+                            </w:r>
+                            <w:r>
+                              <w:rPr>
+                                <w:lang w:val="en-US"/>
+                              </w:rPr>
+                              <w:t>nav</w:t>
+                            </w:r>
+                            <w:r>
+                              <w:rPr>
+                                <w:lang w:val="en-US"/>
+                              </w:rPr>
+                              <w:t>&gt;</w:t>
+                            </w:r>
+                          </w:p>
+                        </w:txbxContent>
+                      </wps:txbx>
+                      <wps:bodyPr rot="0" spcFirstLastPara="0" vertOverflow="overflow" horzOverflow="overflow" vert="horz" wrap="none" lIns="91440" tIns="45720" rIns="91440" bIns="45720" numCol="1" spcCol="0" rtlCol="0" fromWordArt="0" anchor="t" anchorCtr="0" forceAA="0" compatLnSpc="1">
+                        <a:prstTxWarp prst="textNoShape">
+                          <a:avLst/>
+                        </a:prstTxWarp>
+                        <a:noAutofit/>
+                      </wps:bodyPr>
+                    </wps:wsp>
+                  </a:graphicData>
+                </a:graphic>
+                <wp14:sizeRelV relativeFrom="margin">
+                  <wp14:pctHeight>0</wp14:pctHeight>
+                </wp14:sizeRelV>
+              </wp:anchor>
+            </w:drawing>
+          </mc:Choice>
+          <mc:Fallback>
+            <w:pict>
+              <v:shape w14:anchorId="6248ABD6" id="Cuadro de texto 16" o:spid="_x0000_s1052" type="#_x0000_t202" style="position:absolute;margin-left:453.4pt;margin-top:366.45pt;width:1in;height:23.5pt;z-index:251799552;visibility:visible;mso-wrap-style:none;mso-height-percent:0;mso-wrap-distance-left:9pt;mso-wrap-distance-top:0;mso-wrap-distance-right:9pt;mso-wrap-distance-bottom:0;mso-position-horizontal:absolute;mso-position-horizontal-relative:margin;mso-position-vertical:absolute;mso-position-vertical-relative:text;mso-height-percent:0;mso-height-relative:margin;v-text-anchor:top" o:gfxdata="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" fillcolor="white [3201]" stroked="f" strokeweight=".5pt">
+                <v:textbox>
+                  <w:txbxContent>
+                    <w:p>
+                      <w:pPr>
+                        <w:rPr>
+                          <w:lang w:val="en-US"/>
+                        </w:rPr>
+                      </w:pPr>
+                      <w:r>
+                        <w:rPr>
+                          <w:lang w:val="en-US"/>
+                        </w:rPr>
+                        <w:t>&lt;</w:t>
+                      </w:r>
+                      <w:r>
+                        <w:rPr>
+                          <w:lang w:val="en-US"/>
+                        </w:rPr>
+                        <w:t>nav</w:t>
+                      </w:r>
+                      <w:r>
+                        <w:rPr>
+                          <w:lang w:val="en-US"/>
+                        </w:rPr>
+                        <w:t>&gt;</w:t>
+                      </w:r>
+                    </w:p>
+                  </w:txbxContent>
+                </v:textbox>
+                <w10:wrap anchorx="margin"/>
+              </v:shape>
+            </w:pict>
+          </mc:Fallback>
+        </mc:AlternateContent>
+      </w:r>
+      <w:r>
+        <w:rPr>
+          <w:b/>
+          <w:bCs/>
+          <w:noProof/>
+          <w:sz w:val="28"/>
+          <w:szCs w:val="28"/>
+        </w:rPr>
+        <mc:AlternateContent>
+          <mc:Choice Requires="wps">
+            <w:drawing>
+              <wp:anchor distT="0" distB="0" distL="114300" distR="114300" simplePos="0" relativeHeight="251797504" behindDoc="0" locked="0" layoutInCell="1" allowOverlap="1" wp14:anchorId="439887AA" wp14:editId="6568FC0E">
+                <wp:simplePos x="0" y="0"/>
+                <wp:positionH relativeFrom="column">
+                  <wp:posOffset>468420</wp:posOffset>
+                </wp:positionH>
+                <wp:positionV relativeFrom="paragraph">
+                  <wp:posOffset>414336</wp:posOffset>
+                </wp:positionV>
+                <wp:extent cx="1566923" cy="89757"/>
+                <wp:effectExtent l="0" t="0" r="71755" b="81915"/>
+                <wp:wrapNone/>
+                <wp:docPr id="15" name="Conector recto de flecha 15"/>
+                <wp:cNvGraphicFramePr/>
+                <a:graphic xmlns:a="http://schemas.openxmlformats.org/drawingml/2006/main">
+                  <a:graphicData uri="http://schemas.microsoft.com/office/word/2010/wordprocessingShape">
+                    <wps:wsp>
+                      <wps:cNvCnPr/>
+                      <wps:spPr>
+                        <a:xfrm>
+                          <a:off x="0" y="0"/>
+                          <a:ext cx="1566923" cy="89757"/>
+                        </a:xfrm>
+                        <a:prstGeom prst="straightConnector1">
+                          <a:avLst/>
+                        </a:prstGeom>
+                        <a:ln>
+                          <a:tailEnd type="triangle"/>
+                        </a:ln>
+                      </wps:spPr>
+                      <wps:style>
+                        <a:lnRef idx="1">
+                          <a:schemeClr val="accent1"/>
+                        </a:lnRef>
+                        <a:fillRef idx="0">
+                          <a:schemeClr val="accent1"/>
+                        </a:fillRef>
+                        <a:effectRef idx="0">
+                          <a:schemeClr val="accent1"/>
+                        </a:effectRef>
+                        <a:fontRef idx="minor">
+                          <a:schemeClr val="tx1"/>
+                        </a:fontRef>
+                      </wps:style>
+                      <wps:bodyPr/>
+                    </wps:wsp>
+                  </a:graphicData>
+                </a:graphic>
+                <wp14:sizeRelH relativeFrom="margin">
+                  <wp14:pctWidth>0</wp14:pctWidth>
+                </wp14:sizeRelH>
+                <wp14:sizeRelV relativeFrom="margin">
+                  <wp14:pctHeight>0</wp14:pctHeight>
+                </wp14:sizeRelV>
+              </wp:anchor>
+            </w:drawing>
+          </mc:Choice>
+          <mc:Fallback>
+            <w:pict>
+              <v:shape w14:anchorId="55FB0C2C" id="Conector recto de flecha 15" o:spid="_x0000_s1026" type="#_x0000_t32" style="position:absolute;margin-left:36.9pt;margin-top:32.6pt;width:123.4pt;height:7.05pt;z-index:251797504;visibility:visible;mso-wrap-style:square;mso-width-percent:0;mso-height-percent:0;mso-wrap-distance-left:9pt;mso-wrap-distance-top:0;mso-wrap-distance-right:9pt;mso-wrap-distance-bottom:0;mso-position-horizontal:absolute;mso-position-horizontal-relative:text;mso-position-vertical:absolute;mso-position-vertical-relative:text;mso-width-percent:0;mso-height-percent:0;mso-width-relative:margin;mso-height-relative:margin" o:gfxdata="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" strokecolor="#4472c4 [3204]" strokeweight=".5pt">
+                <v:stroke endarrow="block" joinstyle="miter"/>
+              </v:shape>
+            </w:pict>
+          </mc:Fallback>
+        </mc:AlternateContent>
+      </w:r>
+      <w:r>
+        <w:rPr>
+          <w:b/>
+          <w:bCs/>
+          <w:noProof/>
+          <w:sz w:val="28"/>
+          <w:szCs w:val="28"/>
+        </w:rPr>
+        <mc:AlternateContent>
+          <mc:Choice Requires="wps">
+            <w:drawing>
+              <wp:anchor distT="0" distB="0" distL="114300" distR="114300" simplePos="0" relativeHeight="251795456" behindDoc="0" locked="0" layoutInCell="1" allowOverlap="1" wp14:anchorId="30E05CFA" wp14:editId="3B897048">
+                <wp:simplePos x="0" y="0"/>
+                <wp:positionH relativeFrom="column">
+                  <wp:posOffset>457201</wp:posOffset>
+                </wp:positionH>
+                <wp:positionV relativeFrom="paragraph">
+                  <wp:posOffset>419945</wp:posOffset>
+                </wp:positionV>
+                <wp:extent cx="858302" cy="325370"/>
+                <wp:effectExtent l="0" t="0" r="56515" b="74930"/>
+                <wp:wrapNone/>
+                <wp:docPr id="6" name="Conector recto de flecha 6"/>
+                <wp:cNvGraphicFramePr/>
+                <a:graphic xmlns:a="http://schemas.openxmlformats.org/drawingml/2006/main">
+                  <a:graphicData uri="http://schemas.microsoft.com/office/word/2010/wordprocessingShape">
+                    <wps:wsp>
+                      <wps:cNvCnPr/>
+                      <wps:spPr>
+                        <a:xfrm>
+                          <a:off x="0" y="0"/>
+                          <a:ext cx="858302" cy="325370"/>
+                        </a:xfrm>
+                        <a:prstGeom prst="straightConnector1">
+                          <a:avLst/>
+                        </a:prstGeom>
+                        <a:ln>
+                          <a:tailEnd type="triangle"/>
+                        </a:ln>
+                      </wps:spPr>
+                      <wps:style>
+                        <a:lnRef idx="1">
+                          <a:schemeClr val="accent1"/>
+                        </a:lnRef>
+                        <a:fillRef idx="0">
+                          <a:schemeClr val="accent1"/>
+                        </a:fillRef>
+                        <a:effectRef idx="0">
+                          <a:schemeClr val="accent1"/>
+                        </a:effectRef>
+                        <a:fontRef idx="minor">
+                          <a:schemeClr val="tx1"/>
+                        </a:fontRef>
+                      </wps:style>
+                      <wps:bodyPr/>
+                    </wps:wsp>
+                  </a:graphicData>
+                </a:graphic>
+                <wp14:sizeRelH relativeFrom="margin">
+                  <wp14:pctWidth>0</wp14:pctWidth>
+                </wp14:sizeRelH>
+                <wp14:sizeRelV relativeFrom="margin">
+                  <wp14:pctHeight>0</wp14:pctHeight>
+                </wp14:sizeRelV>
+              </wp:anchor>
+            </w:drawing>
+          </mc:Choice>
+          <mc:Fallback>
+            <w:pict>
+              <v:shape w14:anchorId="79613C7B" id="Conector recto de flecha 6" o:spid="_x0000_s1026" type="#_x0000_t32" style="position:absolute;margin-left:36pt;margin-top:33.05pt;width:67.6pt;height:25.6pt;z-index:251795456;visibility:visible;mso-wrap-style:square;mso-width-percent:0;mso-height-percent:0;mso-wrap-distance-left:9pt;mso-wrap-distance-top:0;mso-wrap-distance-right:9pt;mso-wrap-distance-bottom:0;mso-position-horizontal:absolute;mso-position-horizontal-relative:text;mso-position-vertical:absolute;mso-position-vertical-relative:text;mso-width-percent:0;mso-height-percent:0;mso-width-relative:margin;mso-height-relative:margin" o:gfxdata="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" strokecolor="#4472c4 [3204]" strokeweight=".5pt">
+                <v:stroke endarrow="block" joinstyle="miter"/>
+              </v:shape>
+            </w:pict>
+          </mc:Fallback>
+        </mc:AlternateContent>
+      </w:r>
+      <w:r>
+        <w:rPr>
+          <w:b/>
+          <w:bCs/>
+          <w:noProof/>
+          <w:sz w:val="28"/>
+          <w:szCs w:val="28"/>
+        </w:rPr>
+        <mc:AlternateContent>
+          <mc:Choice Requires="wps">
+            <w:drawing>
+              <wp:anchor distT="0" distB="0" distL="114300" distR="114300" simplePos="0" relativeHeight="251793408" behindDoc="0" locked="0" layoutInCell="1" allowOverlap="1" wp14:anchorId="34A2C12A" wp14:editId="76A0D334">
+                <wp:simplePos x="0" y="0"/>
+                <wp:positionH relativeFrom="margin">
+                  <wp:posOffset>74029</wp:posOffset>
+                </wp:positionH>
+                <wp:positionV relativeFrom="paragraph">
+                  <wp:posOffset>196747</wp:posOffset>
+                </wp:positionV>
+                <wp:extent cx="914400" cy="298450"/>
+                <wp:effectExtent l="0" t="0" r="4445" b="6350"/>
+                <wp:wrapNone/>
+                <wp:docPr id="3" name="Cuadro de texto 3"/>
+                <wp:cNvGraphicFramePr/>
+                <a:graphic xmlns:a="http://schemas.openxmlformats.org/drawingml/2006/main">
+                  <a:graphicData uri="http://schemas.microsoft.com/office/word/2010/wordprocessingShape">
+                    <wps:wsp>
+                      <wps:cNvSpPr txBox="1"/>
+                      <wps:spPr>
+                        <a:xfrm>
+                          <a:off x="0" y="0"/>
+                          <a:ext cx="914400" cy="298450"/>
+                        </a:xfrm>
+                        <a:prstGeom prst="rect">
+                          <a:avLst/>
+                        </a:prstGeom>
+                        <a:solidFill>
+                          <a:schemeClr val="lt1"/>
+                        </a:solidFill>
+                        <a:ln w="6350">
+                          <a:noFill/>
+                        </a:ln>
+                      </wps:spPr>
+                      <wps:txbx>
+                        <w:txbxContent>
+                          <w:p>
+                            <w:pPr>
+                              <w:rPr>
+                                <w:lang w:val="en-US"/>
+                              </w:rPr>
+                            </w:pPr>
+                            <w:r>
+                              <w:rPr>
+                                <w:lang w:val="en-US"/>
+                              </w:rPr>
+                              <w:t>&lt;</w:t>
+                            </w:r>
+                            <w:r>
+                              <w:rPr>
+                                <w:lang w:val="en-US"/>
+                              </w:rPr>
+                              <w:t>na</w:t>
+                            </w:r>
+                            <w:r>
+                              <w:rPr>
+                                <w:lang w:val="en-US"/>
+                              </w:rPr>
+                              <w:t>v</w:t>
+                            </w:r>
+                            <w:r>
+                              <w:rPr>
+                                <w:lang w:val="en-US"/>
+                              </w:rPr>
+                              <w:t>&gt;</w:t>
+                            </w:r>
+                          </w:p>
+                        </w:txbxContent>
+                      </wps:txbx>
+                      <wps:bodyPr rot="0" spcFirstLastPara="0" vertOverflow="overflow" horzOverflow="overflow" vert="horz" wrap="none" lIns="91440" tIns="45720" rIns="91440" bIns="45720" numCol="1" spcCol="0" rtlCol="0" fromWordArt="0" anchor="t" anchorCtr="0" forceAA="0" compatLnSpc="1">
+                        <a:prstTxWarp prst="textNoShape">
+                          <a:avLst/>
+                        </a:prstTxWarp>
+                        <a:noAutofit/>
+                      </wps:bodyPr>
+                    </wps:wsp>
+                  </a:graphicData>
+                </a:graphic>
+                <wp14:sizeRelV relativeFrom="margin">
+                  <wp14:pctHeight>0</wp14:pctHeight>
+                </wp14:sizeRelV>
+              </wp:anchor>
+            </w:drawing>
+          </mc:Choice>
+          <mc:Fallback>
+            <w:pict>
+              <v:shape w14:anchorId="34A2C12A" id="Cuadro de texto 3" o:spid="_x0000_s1053" type="#_x0000_t202" style="position:absolute;margin-left:5.85pt;margin-top:15.5pt;width:1in;height:23.5pt;z-index:251793408;visibility:visible;mso-wrap-style:none;mso-height-percent:0;mso-wrap-distance-left:9pt;mso-wrap-distance-top:0;mso-wrap-distance-right:9pt;mso-wrap-distance-bottom:0;mso-position-horizontal:absolute;mso-position-horizontal-relative:margin;mso-position-vertical:absolute;mso-position-vertical-relative:text;mso-height-percent:0;mso-height-relative:margin;v-text-anchor:top" o:gfxdata="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" fillcolor="white [3201]" stroked="f" strokeweight=".5pt">
+                <v:textbox>
+                  <w:txbxContent>
+                    <w:p>
+                      <w:pPr>
+                        <w:rPr>
+                          <w:lang w:val="en-US"/>
+                        </w:rPr>
+                      </w:pPr>
+                      <w:r>
+                        <w:rPr>
+                          <w:lang w:val="en-US"/>
+                        </w:rPr>
+                        <w:t>&lt;</w:t>
+                      </w:r>
+                      <w:r>
+                        <w:rPr>
+                          <w:lang w:val="en-US"/>
+                        </w:rPr>
+                        <w:t>na</w:t>
+                      </w:r>
+                      <w:r>
+                        <w:rPr>
+                          <w:lang w:val="en-US"/>
+                        </w:rPr>
+                        <w:t>v</w:t>
+                      </w:r>
+                      <w:r>
+                        <w:rPr>
+                          <w:lang w:val="en-US"/>
+                        </w:rPr>
+                        <w:t>&gt;</w:t>
+                      </w:r>
+                    </w:p>
+                  </w:txbxContent>
+                </v:textbox>
+                <w10:wrap anchorx="margin"/>
+              </v:shape>
+            </w:pict>
+          </mc:Fallback>
+        </mc:AlternateContent>
+      </w:r>
       <w:r>
         <w:rPr>
           <w:b/>
@@ -5190,7 +5633,7 @@
           </mc:Choice>
           <mc:Fallback>
             <w:pict>
-              <v:shape w14:anchorId="25299541" id="Cuadro de texto 10510" o:spid="_x0000_s1052" type="#_x0000_t202" style="position:absolute;margin-left:449.35pt;margin-top:172.05pt;width:1in;height:23.5pt;z-index:251789312;visibility:visible;mso-wrap-style:none;mso-height-percent:0;mso-wrap-distance-left:9pt;mso-wrap-distance-top:0;mso-wrap-distance-right:9pt;mso-wrap-distance-bottom:0;mso-position-horizontal:absolute;mso-position-horizontal-relative:margin;mso-position-vertical:absolute;mso-position-vertical-relative:text;mso-height-percent:0;mso-height-relative:margin;v-text-anchor:top" o:gfxdata="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" fillcolor="white [3201]" stroked="f" strokeweight=".5pt">
+              <v:shape w14:anchorId="25299541" id="Cuadro de texto 10510" o:spid="_x0000_s1054" type="#_x0000_t202" style="position:absolute;margin-left:449.35pt;margin-top:172.05pt;width:1in;height:23.5pt;z-index:251789312;visibility:visible;mso-wrap-style:none;mso-height-percent:0;mso-wrap-distance-left:9pt;mso-wrap-distance-top:0;mso-wrap-distance-right:9pt;mso-wrap-distance-bottom:0;mso-position-horizontal:absolute;mso-position-horizontal-relative:margin;mso-position-vertical:absolute;mso-position-vertical-relative:text;mso-height-percent:0;mso-height-relative:margin;v-text-anchor:top" o:gfxdata="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" fillcolor="white [3201]" stroked="f" strokeweight=".5pt">
                 <v:textbox>
                   <w:txbxContent>
                     <w:p>
@@ -6759,7 +7202,7 @@
           </mc:Choice>
           <mc:Fallback>
             <w:pict>
-              <v:shape w14:anchorId="1698EE9D" id="Cuadro de texto 49" o:spid="_x0000_s1053" type="#_x0000_t202" style="position:absolute;margin-left:444.55pt;margin-top:246.6pt;width:1in;height:23.5pt;z-index:251734016;visibility:visible;mso-wrap-style:none;mso-height-percent:0;mso-wrap-distance-left:9pt;mso-wrap-distance-top:0;mso-wrap-distance-right:9pt;mso-wrap-distance-bottom:0;mso-position-horizontal:absolute;mso-position-horizontal-relative:margin;mso-position-vertical:absolute;mso-position-vertical-relative:text;mso-height-percent:0;mso-height-relative:margin;v-text-anchor:top" o:gfxdata="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" fillcolor="white [3201]" stroked="f" strokeweight=".5pt">
+              <v:shape w14:anchorId="1698EE9D" id="Cuadro de texto 49" o:spid="_x0000_s1055" type="#_x0000_t202" style="position:absolute;margin-left:444.55pt;margin-top:246.6pt;width:1in;height:23.5pt;z-index:251734016;visibility:visible;mso-wrap-style:none;mso-height-percent:0;mso-wrap-distance-left:9pt;mso-wrap-distance-top:0;mso-wrap-distance-right:9pt;mso-wrap-distance-bottom:0;mso-position-horizontal:absolute;mso-position-horizontal-relative:margin;mso-position-vertical:absolute;mso-position-vertical-relative:text;mso-height-percent:0;mso-height-relative:margin;v-text-anchor:top" o:gfxdata="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" fillcolor="white [3201]" stroked="f" strokeweight=".5pt">
                 <v:textbox>
                   <w:txbxContent>
                     <w:p>
@@ -6884,7 +7327,7 @@
           </mc:Choice>
           <mc:Fallback>
             <w:pict>
-              <v:shape w14:anchorId="73408846" id="Cuadro de texto 47" o:spid="_x0000_s1054" type="#_x0000_t202" style="position:absolute;margin-left:470.6pt;margin-top:.35pt;width:1in;height:23.5pt;z-index:251730944;visibility:visible;mso-wrap-style:none;mso-height-percent:0;mso-wrap-distance-left:9pt;mso-wrap-distance-top:0;mso-wrap-distance-right:9pt;mso-wrap-distance-bottom:0;mso-position-horizontal:absolute;mso-position-horizontal-relative:margin;mso-position-vertical:absolute;mso-position-vertical-relative:text;mso-height-percent:0;mso-height-relative:margin;v-text-anchor:top" o:gfxdata="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" fillcolor="white [3201]" stroked="f" strokeweight=".5pt">
+              <v:shape w14:anchorId="73408846" id="Cuadro de texto 47" o:spid="_x0000_s1056" type="#_x0000_t202" style="position:absolute;margin-left:470.6pt;margin-top:.35pt;width:1in;height:23.5pt;z-index:251730944;visibility:visible;mso-wrap-style:none;mso-height-percent:0;mso-wrap-distance-left:9pt;mso-wrap-distance-top:0;mso-wrap-distance-right:9pt;mso-wrap-distance-bottom:0;mso-position-horizontal:absolute;mso-position-horizontal-relative:margin;mso-position-vertical:absolute;mso-position-vertical-relative:text;mso-height-percent:0;mso-height-relative:margin;v-text-anchor:top" o:gfxdata="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" fillcolor="white [3201]" stroked="f" strokeweight=".5pt">
                 <v:textbox>
                   <w:txbxContent>
                     <w:p>
@@ -7009,7 +7452,7 @@
           </mc:Choice>
           <mc:Fallback>
             <w:pict>
-              <v:shape w14:anchorId="50278322" id="Cuadro de texto 46" o:spid="_x0000_s1055" type="#_x0000_t202" style="position:absolute;margin-left:453pt;margin-top:348.4pt;width:1in;height:23.5pt;z-index:251728896;visibility:visible;mso-wrap-style:none;mso-height-percent:0;mso-wrap-distance-left:9pt;mso-wrap-distance-top:0;mso-wrap-distance-right:9pt;mso-wrap-distance-bottom:0;mso-position-horizontal:absolute;mso-position-horizontal-relative:margin;mso-position-vertical:absolute;mso-position-vertical-relative:text;mso-height-percent:0;mso-height-relative:margin;v-text-anchor:top" o:gfxdata="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" fillcolor="white [3201]" stroked="f" strokeweight=".5pt">
+              <v:shape w14:anchorId="50278322" id="Cuadro de texto 46" o:spid="_x0000_s1057" type="#_x0000_t202" style="position:absolute;margin-left:453pt;margin-top:348.4pt;width:1in;height:23.5pt;z-index:251728896;visibility:visible;mso-wrap-style:none;mso-height-percent:0;mso-wrap-distance-left:9pt;mso-wrap-distance-top:0;mso-wrap-distance-right:9pt;mso-wrap-distance-bottom:0;mso-position-horizontal:absolute;mso-position-horizontal-relative:margin;mso-position-vertical:absolute;mso-position-vertical-relative:text;mso-height-percent:0;mso-height-relative:margin;v-text-anchor:top" o:gfxdata="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" fillcolor="white [3201]" stroked="f" strokeweight=".5pt">
                 <v:textbox>
                   <w:txbxContent>
                     <w:p>
@@ -7134,7 +7577,7 @@
           </mc:Choice>
           <mc:Fallback>
             <w:pict>
-              <v:shape w14:anchorId="448C5D72" id="Cuadro de texto 44" o:spid="_x0000_s1056" type="#_x0000_t202" style="position:absolute;margin-left:48.8pt;margin-top:458.35pt;width:1in;height:23.5pt;z-index:251724800;visibility:visible;mso-wrap-style:none;mso-height-percent:0;mso-wrap-distance-left:9pt;mso-wrap-distance-top:0;mso-wrap-distance-right:9pt;mso-wrap-distance-bottom:0;mso-position-horizontal:absolute;mso-position-horizontal-relative:text;mso-position-vertical:absolute;mso-position-vertical-relative:text;mso-height-percent:0;mso-height-relative:margin;v-text-anchor:top" o:gfxdata="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" fillcolor="white [3201]" stroked="f" strokeweight=".5pt">
+              <v:shape w14:anchorId="448C5D72" id="Cuadro de texto 44" o:spid="_x0000_s1058" type="#_x0000_t202" style="position:absolute;margin-left:48.8pt;margin-top:458.35pt;width:1in;height:23.5pt;z-index:251724800;visibility:visible;mso-wrap-style:none;mso-height-percent:0;mso-wrap-distance-left:9pt;mso-wrap-distance-top:0;mso-wrap-distance-right:9pt;mso-wrap-distance-bottom:0;mso-position-horizontal:absolute;mso-position-horizontal-relative:text;mso-position-vertical:absolute;mso-position-vertical-relative:text;mso-height-percent:0;mso-height-relative:margin;v-text-anchor:top" o:gfxdata="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" fillcolor="white [3201]" stroked="f" strokeweight=".5pt">
                 <v:textbox>
                   <w:txbxContent>
                     <w:p>
@@ -7258,7 +7701,7 @@
           </mc:Choice>
           <mc:Fallback>
             <w:pict>
-              <v:shape w14:anchorId="0B892D5D" id="Cuadro de texto 45" o:spid="_x0000_s1057" type="#_x0000_t202" style="position:absolute;margin-left:0;margin-top:521.55pt;width:1in;height:23.5pt;z-index:251726848;visibility:visible;mso-wrap-style:none;mso-height-percent:0;mso-wrap-distance-left:9pt;mso-wrap-distance-top:0;mso-wrap-distance-right:9pt;mso-wrap-distance-bottom:0;mso-position-horizontal:center;mso-position-horizontal-relative:margin;mso-position-vertical:absolute;mso-position-vertical-relative:text;mso-height-percent:0;mso-height-relative:margin;v-text-anchor:top" o:gfxdata="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" fillcolor="white [3201]" stroked="f" strokeweight=".5pt">
+              <v:shape w14:anchorId="0B892D5D" id="Cuadro de texto 45" o:spid="_x0000_s1059" type="#_x0000_t202" style="position:absolute;margin-left:0;margin-top:521.55pt;width:1in;height:23.5pt;z-index:251726848;visibility:visible;mso-wrap-style:none;mso-height-percent:0;mso-wrap-distance-left:9pt;mso-wrap-distance-top:0;mso-wrap-distance-right:9pt;mso-wrap-distance-bottom:0;mso-position-horizontal:center;mso-position-horizontal-relative:margin;mso-position-vertical:absolute;mso-position-vertical-relative:text;mso-height-percent:0;mso-height-relative:margin;v-text-anchor:top" o:gfxdata="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" fillcolor="white [3201]" stroked="f" strokeweight=".5pt">
                 <v:textbox>
                   <w:txbxContent>
                     <w:p>
@@ -7383,7 +7826,7 @@
           </mc:Choice>
           <mc:Fallback>
             <w:pict>
-              <v:shape w14:anchorId="49D85CFF" id="Cuadro de texto 43" o:spid="_x0000_s1058" type="#_x0000_t202" style="position:absolute;margin-left:451.65pt;margin-top:391.3pt;width:1in;height:23.5pt;z-index:251722752;visibility:visible;mso-wrap-style:none;mso-height-percent:0;mso-wrap-distance-left:9pt;mso-wrap-distance-top:0;mso-wrap-distance-right:9pt;mso-wrap-distance-bottom:0;mso-position-horizontal:absolute;mso-position-horizontal-relative:text;mso-position-vertical:absolute;mso-position-vertical-relative:text;mso-height-percent:0;mso-height-relative:margin;v-text-anchor:top" o:gfxdata="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" fillcolor="white [3201]" stroked="f" strokeweight=".5pt">
+              <v:shape w14:anchorId="49D85CFF" id="Cuadro de texto 43" o:spid="_x0000_s1060" type="#_x0000_t202" style="position:absolute;margin-left:451.65pt;margin-top:391.3pt;width:1in;height:23.5pt;z-index:251722752;visibility:visible;mso-wrap-style:none;mso-height-percent:0;mso-wrap-distance-left:9pt;mso-wrap-distance-top:0;mso-wrap-distance-right:9pt;mso-wrap-distance-bottom:0;mso-position-horizontal:absolute;mso-position-horizontal-relative:text;mso-position-vertical:absolute;mso-position-vertical-relative:text;mso-height-percent:0;mso-height-relative:margin;v-text-anchor:top" o:gfxdata="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" fillcolor="white [3201]" stroked="f" strokeweight=".5pt">
                 <v:textbox>
                   <w:txbxContent>
                     <w:p>
@@ -7507,7 +7950,7 @@
           </mc:Choice>
           <mc:Fallback>
             <w:pict>
-              <v:shape w14:anchorId="5148C3CB" id="Cuadro de texto 42" o:spid="_x0000_s1059" type="#_x0000_t202" style="position:absolute;margin-left:467.65pt;margin-top:423.1pt;width:1in;height:23.5pt;z-index:251720704;visibility:visible;mso-wrap-style:none;mso-height-percent:0;mso-wrap-distance-left:9pt;mso-wrap-distance-top:0;mso-wrap-distance-right:9pt;mso-wrap-distance-bottom:0;mso-position-horizontal:absolute;mso-position-horizontal-relative:text;mso-position-vertical:absolute;mso-position-vertical-relative:text;mso-height-percent:0;mso-height-relative:margin;v-text-anchor:top" o:gfxdata="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" fillcolor="white [3201]" stroked="f" strokeweight=".5pt">
+              <v:shape w14:anchorId="5148C3CB" id="Cuadro de texto 42" o:spid="_x0000_s1061" type="#_x0000_t202" style="position:absolute;margin-left:467.65pt;margin-top:423.1pt;width:1in;height:23.5pt;z-index:251720704;visibility:visible;mso-wrap-style:none;mso-height-percent:0;mso-wrap-distance-left:9pt;mso-wrap-distance-top:0;mso-wrap-distance-right:9pt;mso-wrap-distance-bottom:0;mso-position-horizontal:absolute;mso-position-horizontal-relative:text;mso-position-vertical:absolute;mso-position-vertical-relative:text;mso-height-percent:0;mso-height-relative:margin;v-text-anchor:top" o:gfxdata="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" fillcolor="white [3201]" stroked="f" strokeweight=".5pt">
                 <v:textbox>
                   <w:txbxContent>
                     <w:p>
@@ -7603,13 +8046,7 @@
                               <w:rPr>
                                 <w:lang w:val="en-US"/>
                               </w:rPr>
-                              <w:t>fo</w:t>
-                            </w:r>
-                            <w:r>
-                              <w:rPr>
-                                <w:lang w:val="en-US"/>
-                              </w:rPr>
-                              <w:t>oter</w:t>
+                              <w:t>footer</w:t>
                             </w:r>
                             <w:r>
                               <w:rPr>
@@ -7637,7 +8074,7 @@
           </mc:Choice>
           <mc:Fallback>
             <w:pict>
-              <v:shape w14:anchorId="7F024198" id="Cuadro de texto 40" o:spid="_x0000_s1060" type="#_x0000_t202" style="position:absolute;margin-left:36.85pt;margin-top:395.7pt;width:1in;height:23.5pt;z-index:251718656;visibility:visible;mso-wrap-style:none;mso-height-percent:0;mso-wrap-distance-left:9pt;mso-wrap-distance-top:0;mso-wrap-distance-right:9pt;mso-wrap-distance-bottom:0;mso-position-horizontal:absolute;mso-position-horizontal-relative:text;mso-position-vertical:absolute;mso-position-vertical-relative:text;mso-height-percent:0;mso-height-relative:margin;v-text-anchor:top" o:gfxdata="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" fillcolor="white [3201]" stroked="f" strokeweight=".5pt">
+              <v:shape w14:anchorId="7F024198" id="Cuadro de texto 40" o:spid="_x0000_s1062" type="#_x0000_t202" style="position:absolute;margin-left:36.85pt;margin-top:395.7pt;width:1in;height:23.5pt;z-index:251718656;visibility:visible;mso-wrap-style:none;mso-height-percent:0;mso-wrap-distance-left:9pt;mso-wrap-distance-top:0;mso-wrap-distance-right:9pt;mso-wrap-distance-bottom:0;mso-position-horizontal:absolute;mso-position-horizontal-relative:text;mso-position-vertical:absolute;mso-position-vertical-relative:text;mso-height-percent:0;mso-height-relative:margin;v-text-anchor:top" o:gfxdata="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" fillcolor="white [3201]" stroked="f" strokeweight=".5pt">
                 <v:textbox>
                   <w:txbxContent>
                     <w:p>
@@ -7656,13 +8093,7 @@
                         <w:rPr>
                           <w:lang w:val="en-US"/>
                         </w:rPr>
-                        <w:t>fo</w:t>
-                      </w:r>
-                      <w:r>
-                        <w:rPr>
-                          <w:lang w:val="en-US"/>
-                        </w:rPr>
-                        <w:t>oter</w:t>
+                        <w:t>footer</w:t>
                       </w:r>
                       <w:r>
                         <w:rPr>
@@ -7767,7 +8198,7 @@
           </mc:Choice>
           <mc:Fallback>
             <w:pict>
-              <v:shape w14:anchorId="7B3A2E4C" id="Cuadro de texto 39" o:spid="_x0000_s1061" type="#_x0000_t202" style="position:absolute;margin-left:58.3pt;margin-top:334.3pt;width:1in;height:23.5pt;z-index:251716608;visibility:visible;mso-wrap-style:none;mso-height-percent:0;mso-wrap-distance-left:9pt;mso-wrap-distance-top:0;mso-wrap-distance-right:9pt;mso-wrap-distance-bottom:0;mso-position-horizontal:absolute;mso-position-horizontal-relative:text;mso-position-vertical:absolute;mso-position-vertical-relative:text;mso-height-percent:0;mso-height-relative:margin;v-text-anchor:top" o:gfxdata="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" fillcolor="white [3201]" stroked="f" strokeweight=".5pt">
+              <v:shape w14:anchorId="7B3A2E4C" id="Cuadro de texto 39" o:spid="_x0000_s1063" type="#_x0000_t202" style="position:absolute;margin-left:58.3pt;margin-top:334.3pt;width:1in;height:23.5pt;z-index:251716608;visibility:visible;mso-wrap-style:none;mso-height-percent:0;mso-wrap-distance-left:9pt;mso-wrap-distance-top:0;mso-wrap-distance-right:9pt;mso-wrap-distance-bottom:0;mso-position-horizontal:absolute;mso-position-horizontal-relative:text;mso-position-vertical:absolute;mso-position-vertical-relative:text;mso-height-percent:0;mso-height-relative:margin;v-text-anchor:top" o:gfxdata="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" fillcolor="white [3201]" stroked="f" strokeweight=".5pt">
                 <v:textbox>
                   <w:txbxContent>
                     <w:p>
@@ -7891,7 +8322,7 @@
           </mc:Choice>
           <mc:Fallback>
             <w:pict>
-              <v:shape w14:anchorId="2B9BD680" id="Cuadro de texto 38" o:spid="_x0000_s1062" type="#_x0000_t202" style="position:absolute;margin-left:430.3pt;margin-top:308.7pt;width:1in;height:23.5pt;z-index:251714560;visibility:visible;mso-wrap-style:none;mso-height-percent:0;mso-wrap-distance-left:9pt;mso-wrap-distance-top:0;mso-wrap-distance-right:9pt;mso-wrap-distance-bottom:0;mso-position-horizontal:absolute;mso-position-horizontal-relative:text;mso-position-vertical:absolute;mso-position-vertical-relative:text;mso-height-percent:0;mso-height-relative:margin;v-text-anchor:top" o:gfxdata="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" fillcolor="white [3201]" stroked="f" strokeweight=".5pt">
+              <v:shape w14:anchorId="2B9BD680" id="Cuadro de texto 38" o:spid="_x0000_s1064" type="#_x0000_t202" style="position:absolute;margin-left:430.3pt;margin-top:308.7pt;width:1in;height:23.5pt;z-index:251714560;visibility:visible;mso-wrap-style:none;mso-height-percent:0;mso-wrap-distance-left:9pt;mso-wrap-distance-top:0;mso-wrap-distance-right:9pt;mso-wrap-distance-bottom:0;mso-position-horizontal:absolute;mso-position-horizontal-relative:text;mso-position-vertical:absolute;mso-position-vertical-relative:text;mso-height-percent:0;mso-height-relative:margin;v-text-anchor:top" o:gfxdata="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" fillcolor="white [3201]" stroked="f" strokeweight=".5pt">
                 <v:textbox>
                   <w:txbxContent>
                     <w:p>
@@ -8015,7 +8446,7 @@
           </mc:Choice>
           <mc:Fallback>
             <w:pict>
-              <v:shape w14:anchorId="78BBE469" id="Cuadro de texto 37" o:spid="_x0000_s1063" type="#_x0000_t202" style="position:absolute;margin-left:463.35pt;margin-top:30.05pt;width:1in;height:23.5pt;z-index:251712512;visibility:visible;mso-wrap-style:none;mso-height-percent:0;mso-wrap-distance-left:9pt;mso-wrap-distance-top:0;mso-wrap-distance-right:9pt;mso-wrap-distance-bottom:0;mso-position-horizontal:absolute;mso-position-horizontal-relative:text;mso-position-vertical:absolute;mso-position-vertical-relative:text;mso-height-percent:0;mso-height-relative:margin;v-text-anchor:top" o:gfxdata="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" fillcolor="white [3201]" stroked="f" strokeweight=".5pt">
+              <v:shape w14:anchorId="78BBE469" id="Cuadro de texto 37" o:spid="_x0000_s1065" type="#_x0000_t202" style="position:absolute;margin-left:463.35pt;margin-top:30.05pt;width:1in;height:23.5pt;z-index:251712512;visibility:visible;mso-wrap-style:none;mso-height-percent:0;mso-wrap-distance-left:9pt;mso-wrap-distance-top:0;mso-wrap-distance-right:9pt;mso-wrap-distance-bottom:0;mso-position-horizontal:absolute;mso-position-horizontal-relative:text;mso-position-vertical:absolute;mso-position-vertical-relative:text;mso-height-percent:0;mso-height-relative:margin;v-text-anchor:top" o:gfxdata="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" fillcolor="white [3201]" stroked="f" strokeweight=".5pt">
                 <v:textbox>
                   <w:txbxContent>
                     <w:p>
@@ -8139,7 +8570,7 @@
           </mc:Choice>
           <mc:Fallback>
             <w:pict>
-              <v:shape w14:anchorId="2400E612" id="Cuadro de texto 36" o:spid="_x0000_s1064" type="#_x0000_t202" style="position:absolute;margin-left:458.5pt;margin-top:66.7pt;width:1in;height:23.5pt;z-index:251710464;visibility:visible;mso-wrap-style:none;mso-height-percent:0;mso-wrap-distance-left:9pt;mso-wrap-distance-top:0;mso-wrap-distance-right:9pt;mso-wrap-distance-bottom:0;mso-position-horizontal:absolute;mso-position-horizontal-relative:text;mso-position-vertical:absolute;mso-position-vertical-relative:text;mso-height-percent:0;mso-height-relative:margin;v-text-anchor:top" o:gfxdata="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" fillcolor="white [3201]" stroked="f" strokeweight=".5pt">
+              <v:shape w14:anchorId="2400E612" id="Cuadro de texto 36" o:spid="_x0000_s1066" type="#_x0000_t202" style="position:absolute;margin-left:458.5pt;margin-top:66.7pt;width:1in;height:23.5pt;z-index:251710464;visibility:visible;mso-wrap-style:none;mso-height-percent:0;mso-wrap-distance-left:9pt;mso-wrap-distance-top:0;mso-wrap-distance-right:9pt;mso-wrap-distance-bottom:0;mso-position-horizontal:absolute;mso-position-horizontal-relative:text;mso-position-vertical:absolute;mso-position-vertical-relative:text;mso-height-percent:0;mso-height-relative:margin;v-text-anchor:top" o:gfxdata="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" fillcolor="white [3201]" stroked="f" strokeweight=".5pt">
                 <v:textbox>
                   <w:txbxContent>
                     <w:p>
@@ -8265,7 +8696,7 @@
           </mc:Choice>
           <mc:Fallback>
             <w:pict>
-              <v:shape w14:anchorId="4A5F1C93" id="Cuadro de texto 35" o:spid="_x0000_s1065" type="#_x0000_t202" style="position:absolute;margin-left:43.45pt;margin-top:202.3pt;width:1in;height:23.5pt;z-index:251708416;visibility:visible;mso-wrap-style:none;mso-height-percent:0;mso-wrap-distance-left:9pt;mso-wrap-distance-top:0;mso-wrap-distance-right:9pt;mso-wrap-distance-bottom:0;mso-position-horizontal:absolute;mso-position-horizontal-relative:text;mso-position-vertical:absolute;mso-position-vertical-relative:text;mso-height-percent:0;mso-height-relative:margin;v-text-anchor:top" o:gfxdata="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" fillcolor="white [3201]" stroked="f" strokeweight=".5pt">
+              <v:shape w14:anchorId="4A5F1C93" id="Cuadro de texto 35" o:spid="_x0000_s1067" type="#_x0000_t202" style="position:absolute;margin-left:43.45pt;margin-top:202.3pt;width:1in;height:23.5pt;z-index:251708416;visibility:visible;mso-wrap-style:none;mso-height-percent:0;mso-wrap-distance-left:9pt;mso-wrap-distance-top:0;mso-wrap-distance-right:9pt;mso-wrap-distance-bottom:0;mso-position-horizontal:absolute;mso-position-horizontal-relative:text;mso-position-vertical:absolute;mso-position-vertical-relative:text;mso-height-percent:0;mso-height-relative:margin;v-text-anchor:top" o:gfxdata="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" fillcolor="white [3201]" stroked="f" strokeweight=".5pt">
                 <v:textbox>
                   <w:txbxContent>
                     <w:p>
@@ -8391,7 +8822,7 @@
           </mc:Choice>
           <mc:Fallback>
             <w:pict>
-              <v:shape w14:anchorId="6FF74A37" id="Cuadro de texto 34" o:spid="_x0000_s1066" type="#_x0000_t202" style="position:absolute;margin-left:24.45pt;margin-top:180.1pt;width:1in;height:23.5pt;z-index:251706368;visibility:visible;mso-wrap-style:none;mso-height-percent:0;mso-wrap-distance-left:9pt;mso-wrap-distance-top:0;mso-wrap-distance-right:9pt;mso-wrap-distance-bottom:0;mso-position-horizontal:absolute;mso-position-horizontal-relative:text;mso-position-vertical:absolute;mso-position-vertical-relative:text;mso-height-percent:0;mso-height-relative:margin;v-text-anchor:top" o:gfxdata="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" fillcolor="white [3201]" stroked="f" strokeweight=".5pt">
+              <v:shape w14:anchorId="6FF74A37" id="Cuadro de texto 34" o:spid="_x0000_s1068" type="#_x0000_t202" style="position:absolute;margin-left:24.45pt;margin-top:180.1pt;width:1in;height:23.5pt;z-index:251706368;visibility:visible;mso-wrap-style:none;mso-height-percent:0;mso-wrap-distance-left:9pt;mso-wrap-distance-top:0;mso-wrap-distance-right:9pt;mso-wrap-distance-bottom:0;mso-position-horizontal:absolute;mso-position-horizontal-relative:text;mso-position-vertical:absolute;mso-position-vertical-relative:text;mso-height-percent:0;mso-height-relative:margin;v-text-anchor:top" o:gfxdata="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" fillcolor="white [3201]" stroked="f" strokeweight=".5pt">
                 <v:textbox>
                   <w:txbxContent>
                     <w:p>
@@ -8517,7 +8948,7 @@
           </mc:Choice>
           <mc:Fallback>
             <w:pict>
-              <v:shape w14:anchorId="2DB46093" id="Cuadro de texto 33" o:spid="_x0000_s1067" type="#_x0000_t202" style="position:absolute;margin-left:42.35pt;margin-top:.45pt;width:1in;height:23.5pt;z-index:251704320;visibility:visible;mso-wrap-style:none;mso-height-percent:0;mso-wrap-distance-left:9pt;mso-wrap-distance-top:0;mso-wrap-distance-right:9pt;mso-wrap-distance-bottom:0;mso-position-horizontal:absolute;mso-position-horizontal-relative:text;mso-position-vertical:absolute;mso-position-vertical-relative:text;mso-height-percent:0;mso-height-relative:margin;v-text-anchor:top" o:gfxdata="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" fillcolor="white [3201]" stroked="f" strokeweight=".5pt">
+              <v:shape w14:anchorId="2DB46093" id="Cuadro de texto 33" o:spid="_x0000_s1069" type="#_x0000_t202" style="position:absolute;margin-left:42.35pt;margin-top:.45pt;width:1in;height:23.5pt;z-index:251704320;visibility:visible;mso-wrap-style:none;mso-height-percent:0;mso-wrap-distance-left:9pt;mso-wrap-distance-top:0;mso-wrap-distance-right:9pt;mso-wrap-distance-bottom:0;mso-position-horizontal:absolute;mso-position-horizontal-relative:text;mso-position-vertical:absolute;mso-position-vertical-relative:text;mso-height-percent:0;mso-height-relative:margin;v-text-anchor:top" o:gfxdata="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" fillcolor="white [3201]" stroked="f" strokeweight=".5pt">
                 <v:textbox>
                   <w:txbxContent>
                     <w:p>
@@ -8643,7 +9074,7 @@
           </mc:Choice>
           <mc:Fallback>
             <w:pict>
-              <v:shape w14:anchorId="56B95EB0" id="Cuadro de texto 31" o:spid="_x0000_s1068" type="#_x0000_t202" style="position:absolute;margin-left:20.75pt;margin-top:54.3pt;width:1in;height:23.5pt;z-index:251700224;visibility:visible;mso-wrap-style:none;mso-height-percent:0;mso-wrap-distance-left:9pt;mso-wrap-distance-top:0;mso-wrap-distance-right:9pt;mso-wrap-distance-bottom:0;mso-position-horizontal:absolute;mso-position-horizontal-relative:text;mso-position-vertical:absolute;mso-position-vertical-relative:text;mso-height-percent:0;mso-height-relative:margin;v-text-anchor:top" o:gfxdata="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" fillcolor="white [3201]" stroked="f" strokeweight=".5pt">
+              <v:shape w14:anchorId="56B95EB0" id="Cuadro de texto 31" o:spid="_x0000_s1070" type="#_x0000_t202" style="position:absolute;margin-left:20.75pt;margin-top:54.3pt;width:1in;height:23.5pt;z-index:251700224;visibility:visible;mso-wrap-style:none;mso-height-percent:0;mso-wrap-distance-left:9pt;mso-wrap-distance-top:0;mso-wrap-distance-right:9pt;mso-wrap-distance-bottom:0;mso-position-horizontal:absolute;mso-position-horizontal-relative:text;mso-position-vertical:absolute;mso-position-vertical-relative:text;mso-height-percent:0;mso-height-relative:margin;v-text-anchor:top" o:gfxdata="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" fillcolor="white [3201]" stroked="f" strokeweight=".5pt">
                 <v:textbox>
                   <w:txbxContent>
                     <w:p>
@@ -8769,7 +9200,7 @@
           </mc:Choice>
           <mc:Fallback>
             <w:pict>
-              <v:shape w14:anchorId="70BCAA85" id="Cuadro de texto 32" o:spid="_x0000_s1069" type="#_x0000_t202" style="position:absolute;margin-left:11.95pt;margin-top:35.8pt;width:1in;height:23.5pt;z-index:251702272;visibility:visible;mso-wrap-style:none;mso-height-percent:0;mso-wrap-distance-left:9pt;mso-wrap-distance-top:0;mso-wrap-distance-right:9pt;mso-wrap-distance-bottom:0;mso-position-horizontal:absolute;mso-position-horizontal-relative:text;mso-position-vertical:absolute;mso-position-vertical-relative:text;mso-height-percent:0;mso-height-relative:margin;v-text-anchor:top" o:gfxdata="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" fillcolor="white [3201]" stroked="f" strokeweight=".5pt">
+              <v:shape w14:anchorId="70BCAA85" id="Cuadro de texto 32" o:spid="_x0000_s1071" type="#_x0000_t202" style="position:absolute;margin-left:11.95pt;margin-top:35.8pt;width:1in;height:23.5pt;z-index:251702272;visibility:visible;mso-wrap-style:none;mso-height-percent:0;mso-wrap-distance-left:9pt;mso-wrap-distance-top:0;mso-wrap-distance-right:9pt;mso-wrap-distance-bottom:0;mso-position-horizontal:absolute;mso-position-horizontal-relative:text;mso-position-vertical:absolute;mso-position-vertical-relative:text;mso-height-percent:0;mso-height-relative:margin;v-text-anchor:top" o:gfxdata="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" fillcolor="white [3201]" stroked="f" strokeweight=".5pt">
                 <v:textbox>
                   <w:txbxContent>
                     <w:p>
@@ -8893,6 +9324,50 @@
         </w:rPr>
         <w:lastRenderedPageBreak/>
         <w:t>4. Prototipado de Alta fidelidad</w:t>
+      </w:r>
+      <w:r>
+        <w:rPr>
+          <w:b/>
+          <w:bCs/>
+          <w:sz w:val="32"/>
+          <w:szCs w:val="32"/>
+          <w:u w:val="single"/>
+        </w:rPr>
+        <w:drawing>
+          <wp:inline distT="0" distB="0" distL="0" distR="0" wp14:anchorId="25F7B731" wp14:editId="4F2793DF">
+            <wp:extent cx="6858000" cy="3855720"/>
+            <wp:effectExtent l="0" t="0" r="0" b="0"/>
+            <wp:docPr id="19" name="Imagen 19" descr="Captura de pantalla de un celular&#10;&#10;Descripción generada automáticamente"/>
+            <wp:cNvGraphicFramePr>
+              <a:graphicFrameLocks xmlns:a="http://schemas.openxmlformats.org/drawingml/2006/main" noChangeAspect="1"/>
+            </wp:cNvGraphicFramePr>
+            <a:graphic xmlns:a="http://schemas.openxmlformats.org/drawingml/2006/main">
+              <a:graphicData uri="http://schemas.openxmlformats.org/drawingml/2006/picture">
+                <pic:pic xmlns:pic="http://schemas.openxmlformats.org/drawingml/2006/picture">
+                  <pic:nvPicPr>
+                    <pic:cNvPr id="19" name="Imagen 19" descr="Captura de pantalla de un celular&#10;&#10;Descripción generada automáticamente"/>
+                    <pic:cNvPicPr/>
+                  </pic:nvPicPr>
+                  <pic:blipFill>
+                    <a:blip r:embed="rId16"/>
+                    <a:stretch>
+                      <a:fillRect/>
+                    </a:stretch>
+                  </pic:blipFill>
+                  <pic:spPr>
+                    <a:xfrm>
+                      <a:off x="0" y="0"/>
+                      <a:ext cx="6858000" cy="3855720"/>
+                    </a:xfrm>
+                    <a:prstGeom prst="rect">
+                      <a:avLst/>
+                    </a:prstGeom>
+                  </pic:spPr>
+                </pic:pic>
+              </a:graphicData>
+            </a:graphic>
+          </wp:inline>
+        </w:drawing>
       </w:r>
     </w:p>
     <w:sectPr>
@@ -9994,6 +10469,7 @@
   <w:style w:type="character" w:default="1" w:styleId="Fuentedeprrafopredeter">
     <w:name w:val="Default Paragraph Font"/>
     <w:uiPriority w:val="1"/>
+    <w:semiHidden/>
     <w:unhideWhenUsed/>
   </w:style>
   <w:style w:type="table" w:default="1" w:styleId="Tablanormal">

</xml_diff>